<commit_message>
fixed Day 1 files
</commit_message>
<xml_diff>
--- a/commands.docx
+++ b/commands.docx
@@ -20,6 +20,10 @@
         <w:t>https://git-scm.com/doc</w:t>
       </w:r>
       <w:r>
+        <w:rPr>
+          <w:color w:val="0563C1" w:themeColor="hyperlink"/>
+          <w:u w:val="single"/>
+        </w:rPr>
         <w:fldChar w:fldCharType="end"/>
       </w:r>
     </w:p>
@@ -55,573 +59,47 @@
     <w:p>
       <w:pPr>
         <w:pStyle w:val="NormalWeb"/>
-        <w:shd w:val="clear" w:color="auto" w:fill="FCFCFA"/>
-        <w:spacing w:before="0" w:beforeAutospacing="0" w:after="165" w:afterAutospacing="0" w:line="330" w:lineRule="atLeast"/>
+        <w:shd w:val="clear" w:color="auto" w:fill="FFFFFF"/>
+        <w:spacing w:before="0" w:beforeAutospacing="0" w:after="0" w:afterAutospacing="0"/>
+        <w:textAlignment w:val="baseline"/>
         <w:rPr>
           <w:rFonts w:ascii="Roboto Slab" w:hAnsi="Roboto Slab" w:cs="Roboto Slab"/>
-          <w:color w:val="4E443C"/>
-        </w:rPr>
-      </w:pPr>
-      <w:r>
-        <w:rPr>
+          <w:color w:val="0C0D0E"/>
+        </w:rPr>
+      </w:pPr>
+      <w:proofErr w:type="spellStart"/>
+      <w:r>
+        <w:rPr>
+          <w:rStyle w:val="HTMLCode"/>
           <w:rFonts w:ascii="Roboto Slab" w:hAnsi="Roboto Slab" w:cs="Roboto Slab"/>
-          <w:color w:val="4E443C"/>
-        </w:rPr>
-        <w:t>A standalone individual developer does not exchange patches with other people, and works alone in a single repository, using the following commands.</w:t>
-      </w:r>
-    </w:p>
-    <w:p>
-      <w:pPr>
-        <w:pStyle w:val="NormalWeb"/>
-        <w:numPr>
-          <w:ilvl w:val="0"/>
-          <w:numId w:val="3"/>
-        </w:numPr>
-        <w:shd w:val="clear" w:color="auto" w:fill="FCFCFA"/>
-        <w:spacing w:before="0" w:beforeAutospacing="0" w:after="165" w:afterAutospacing="0" w:line="330" w:lineRule="atLeast"/>
-        <w:ind w:left="1095"/>
+          <w:color w:val="7030A0"/>
+          <w:sz w:val="24"/>
+          <w:szCs w:val="24"/>
+          <w:bdr w:val="none" w:sz="0" w:space="0" w:color="auto" w:frame="1"/>
+        </w:rPr>
+        <w:t>pwd</w:t>
+      </w:r>
+      <w:proofErr w:type="spellEnd"/>
+      <w:r>
         <w:rPr>
           <w:rFonts w:ascii="Roboto Slab" w:hAnsi="Roboto Slab" w:cs="Roboto Slab"/>
-          <w:color w:val="4E443C"/>
-        </w:rPr>
-      </w:pPr>
-      <w:hyperlink r:id="rId6" w:history="1">
-        <w:r>
-          <w:rPr>
-            <w:rStyle w:val="Hyperlink"/>
-            <w:rFonts w:ascii="Roboto Slab" w:hAnsi="Roboto Slab" w:cs="Roboto Slab"/>
-            <w:color w:val="0388A6"/>
-          </w:rPr>
-          <w:t>git-</w:t>
-        </w:r>
-        <w:proofErr w:type="spellStart"/>
-        <w:proofErr w:type="gramStart"/>
-        <w:r>
-          <w:rPr>
-            <w:rStyle w:val="Hyperlink"/>
-            <w:rFonts w:ascii="Roboto Slab" w:hAnsi="Roboto Slab" w:cs="Roboto Slab"/>
-            <w:color w:val="0388A6"/>
-          </w:rPr>
-          <w:t>init</w:t>
-        </w:r>
-        <w:proofErr w:type="spellEnd"/>
-        <w:r>
-          <w:rPr>
-            <w:rStyle w:val="Hyperlink"/>
-            <w:rFonts w:ascii="Roboto Slab" w:hAnsi="Roboto Slab" w:cs="Roboto Slab"/>
-            <w:color w:val="0388A6"/>
-          </w:rPr>
-          <w:t>[</w:t>
-        </w:r>
-        <w:proofErr w:type="gramEnd"/>
-        <w:r>
-          <w:rPr>
-            <w:rStyle w:val="Hyperlink"/>
-            <w:rFonts w:ascii="Roboto Slab" w:hAnsi="Roboto Slab" w:cs="Roboto Slab"/>
-            <w:color w:val="0388A6"/>
-          </w:rPr>
-          <w:t>1]</w:t>
-        </w:r>
-      </w:hyperlink>
+          <w:color w:val="0C0D0E"/>
+        </w:rPr>
+        <w:tab/>
+      </w:r>
       <w:r>
         <w:rPr>
           <w:rFonts w:ascii="Roboto Slab" w:hAnsi="Roboto Slab" w:cs="Roboto Slab"/>
-          <w:color w:val="4E443C"/>
-        </w:rPr>
-        <w:t> to create a new repository.</w:t>
-      </w:r>
-    </w:p>
-    <w:p>
-      <w:pPr>
-        <w:pStyle w:val="NormalWeb"/>
-        <w:numPr>
-          <w:ilvl w:val="0"/>
-          <w:numId w:val="3"/>
-        </w:numPr>
-        <w:shd w:val="clear" w:color="auto" w:fill="FCFCFA"/>
-        <w:spacing w:before="0" w:beforeAutospacing="0" w:after="165" w:afterAutospacing="0" w:line="330" w:lineRule="atLeast"/>
-        <w:ind w:left="1095"/>
+          <w:color w:val="0C0D0E"/>
+        </w:rPr>
+        <w:tab/>
+      </w:r>
+      <w:r>
         <w:rPr>
           <w:rFonts w:ascii="Roboto Slab" w:hAnsi="Roboto Slab" w:cs="Roboto Slab"/>
-          <w:color w:val="4E443C"/>
-        </w:rPr>
-      </w:pPr>
-      <w:hyperlink r:id="rId7" w:history="1">
-        <w:r>
-          <w:rPr>
-            <w:rStyle w:val="Hyperlink"/>
-            <w:rFonts w:ascii="Roboto Slab" w:hAnsi="Roboto Slab" w:cs="Roboto Slab"/>
-            <w:color w:val="0388A6"/>
-          </w:rPr>
-          <w:t>git-</w:t>
-        </w:r>
-        <w:proofErr w:type="gramStart"/>
-        <w:r>
-          <w:rPr>
-            <w:rStyle w:val="Hyperlink"/>
-            <w:rFonts w:ascii="Roboto Slab" w:hAnsi="Roboto Slab" w:cs="Roboto Slab"/>
-            <w:color w:val="0388A6"/>
-          </w:rPr>
-          <w:t>log[</w:t>
-        </w:r>
-        <w:proofErr w:type="gramEnd"/>
-        <w:r>
-          <w:rPr>
-            <w:rStyle w:val="Hyperlink"/>
-            <w:rFonts w:ascii="Roboto Slab" w:hAnsi="Roboto Slab" w:cs="Roboto Slab"/>
-            <w:color w:val="0388A6"/>
-          </w:rPr>
-          <w:t>1]</w:t>
-        </w:r>
-      </w:hyperlink>
-      <w:r>
-        <w:rPr>
-          <w:rFonts w:ascii="Roboto Slab" w:hAnsi="Roboto Slab" w:cs="Roboto Slab"/>
-          <w:color w:val="4E443C"/>
-        </w:rPr>
-        <w:t> to see what happened.</w:t>
-      </w:r>
-    </w:p>
-    <w:p>
-      <w:pPr>
-        <w:pStyle w:val="NormalWeb"/>
-        <w:numPr>
-          <w:ilvl w:val="0"/>
-          <w:numId w:val="3"/>
-        </w:numPr>
-        <w:shd w:val="clear" w:color="auto" w:fill="FCFCFA"/>
-        <w:spacing w:before="0" w:beforeAutospacing="0" w:after="165" w:afterAutospacing="0" w:line="330" w:lineRule="atLeast"/>
-        <w:ind w:left="1095"/>
-        <w:rPr>
-          <w:rFonts w:ascii="Roboto Slab" w:hAnsi="Roboto Slab" w:cs="Roboto Slab"/>
-          <w:color w:val="4E443C"/>
-        </w:rPr>
-      </w:pPr>
-      <w:hyperlink r:id="rId8" w:history="1">
-        <w:r>
-          <w:rPr>
-            <w:rStyle w:val="Hyperlink"/>
-            <w:rFonts w:ascii="Roboto Slab" w:hAnsi="Roboto Slab" w:cs="Roboto Slab"/>
-            <w:color w:val="0388A6"/>
-          </w:rPr>
-          <w:t>git-</w:t>
-        </w:r>
-        <w:proofErr w:type="gramStart"/>
-        <w:r>
-          <w:rPr>
-            <w:rStyle w:val="Hyperlink"/>
-            <w:rFonts w:ascii="Roboto Slab" w:hAnsi="Roboto Slab" w:cs="Roboto Slab"/>
-            <w:color w:val="0388A6"/>
-          </w:rPr>
-          <w:t>switch[</w:t>
-        </w:r>
-        <w:proofErr w:type="gramEnd"/>
-        <w:r>
-          <w:rPr>
-            <w:rStyle w:val="Hyperlink"/>
-            <w:rFonts w:ascii="Roboto Slab" w:hAnsi="Roboto Slab" w:cs="Roboto Slab"/>
-            <w:color w:val="0388A6"/>
-          </w:rPr>
-          <w:t>1]</w:t>
-        </w:r>
-      </w:hyperlink>
-      <w:r>
-        <w:rPr>
-          <w:rFonts w:ascii="Roboto Slab" w:hAnsi="Roboto Slab" w:cs="Roboto Slab"/>
-          <w:color w:val="4E443C"/>
-        </w:rPr>
-        <w:t> and </w:t>
-      </w:r>
-      <w:hyperlink r:id="rId9" w:history="1">
-        <w:r>
-          <w:rPr>
-            <w:rStyle w:val="Hyperlink"/>
-            <w:rFonts w:ascii="Roboto Slab" w:hAnsi="Roboto Slab" w:cs="Roboto Slab"/>
-            <w:color w:val="0388A6"/>
-          </w:rPr>
-          <w:t>git-branch[1]</w:t>
-        </w:r>
-      </w:hyperlink>
-      <w:r>
-        <w:rPr>
-          <w:rFonts w:ascii="Roboto Slab" w:hAnsi="Roboto Slab" w:cs="Roboto Slab"/>
-          <w:color w:val="4E443C"/>
-        </w:rPr>
-        <w:t> to switch branches.</w:t>
-      </w:r>
-    </w:p>
-    <w:p>
-      <w:pPr>
-        <w:pStyle w:val="NormalWeb"/>
-        <w:numPr>
-          <w:ilvl w:val="0"/>
-          <w:numId w:val="3"/>
-        </w:numPr>
-        <w:shd w:val="clear" w:color="auto" w:fill="FCFCFA"/>
-        <w:spacing w:before="0" w:beforeAutospacing="0" w:after="165" w:afterAutospacing="0" w:line="330" w:lineRule="atLeast"/>
-        <w:ind w:left="1095"/>
-        <w:rPr>
-          <w:rFonts w:ascii="Roboto Slab" w:hAnsi="Roboto Slab" w:cs="Roboto Slab"/>
-          <w:color w:val="4E443C"/>
-        </w:rPr>
-      </w:pPr>
-      <w:hyperlink r:id="rId10" w:history="1">
-        <w:r>
-          <w:rPr>
-            <w:rStyle w:val="Hyperlink"/>
-            <w:rFonts w:ascii="Roboto Slab" w:hAnsi="Roboto Slab" w:cs="Roboto Slab"/>
-            <w:color w:val="0388A6"/>
-          </w:rPr>
-          <w:t>git-</w:t>
-        </w:r>
-        <w:proofErr w:type="gramStart"/>
-        <w:r>
-          <w:rPr>
-            <w:rStyle w:val="Hyperlink"/>
-            <w:rFonts w:ascii="Roboto Slab" w:hAnsi="Roboto Slab" w:cs="Roboto Slab"/>
-            <w:color w:val="0388A6"/>
-          </w:rPr>
-          <w:t>add[</w:t>
-        </w:r>
-        <w:proofErr w:type="gramEnd"/>
-        <w:r>
-          <w:rPr>
-            <w:rStyle w:val="Hyperlink"/>
-            <w:rFonts w:ascii="Roboto Slab" w:hAnsi="Roboto Slab" w:cs="Roboto Slab"/>
-            <w:color w:val="0388A6"/>
-          </w:rPr>
-          <w:t>1]</w:t>
-        </w:r>
-      </w:hyperlink>
-      <w:r>
-        <w:rPr>
-          <w:rFonts w:ascii="Roboto Slab" w:hAnsi="Roboto Slab" w:cs="Roboto Slab"/>
-          <w:color w:val="4E443C"/>
-        </w:rPr>
-        <w:t> to manage the index file.</w:t>
-      </w:r>
-    </w:p>
-    <w:p>
-      <w:pPr>
-        <w:pStyle w:val="NormalWeb"/>
-        <w:numPr>
-          <w:ilvl w:val="0"/>
-          <w:numId w:val="3"/>
-        </w:numPr>
-        <w:shd w:val="clear" w:color="auto" w:fill="FCFCFA"/>
-        <w:spacing w:before="0" w:beforeAutospacing="0" w:after="165" w:afterAutospacing="0" w:line="330" w:lineRule="atLeast"/>
-        <w:ind w:left="1095"/>
-        <w:rPr>
-          <w:rFonts w:ascii="Roboto Slab" w:hAnsi="Roboto Slab" w:cs="Roboto Slab"/>
-          <w:color w:val="4E443C"/>
-        </w:rPr>
-      </w:pPr>
-      <w:hyperlink r:id="rId11" w:history="1">
-        <w:r>
-          <w:rPr>
-            <w:rStyle w:val="Hyperlink"/>
-            <w:rFonts w:ascii="Roboto Slab" w:hAnsi="Roboto Slab" w:cs="Roboto Slab"/>
-            <w:color w:val="0388A6"/>
-          </w:rPr>
-          <w:t>git-</w:t>
-        </w:r>
-        <w:proofErr w:type="gramStart"/>
-        <w:r>
-          <w:rPr>
-            <w:rStyle w:val="Hyperlink"/>
-            <w:rFonts w:ascii="Roboto Slab" w:hAnsi="Roboto Slab" w:cs="Roboto Slab"/>
-            <w:color w:val="0388A6"/>
-          </w:rPr>
-          <w:t>diff[</w:t>
-        </w:r>
-        <w:proofErr w:type="gramEnd"/>
-        <w:r>
-          <w:rPr>
-            <w:rStyle w:val="Hyperlink"/>
-            <w:rFonts w:ascii="Roboto Slab" w:hAnsi="Roboto Slab" w:cs="Roboto Slab"/>
-            <w:color w:val="0388A6"/>
-          </w:rPr>
-          <w:t>1]</w:t>
-        </w:r>
-      </w:hyperlink>
-      <w:r>
-        <w:rPr>
-          <w:rFonts w:ascii="Roboto Slab" w:hAnsi="Roboto Slab" w:cs="Roboto Slab"/>
-          <w:color w:val="4E443C"/>
-        </w:rPr>
-        <w:t> and </w:t>
-      </w:r>
-      <w:hyperlink r:id="rId12" w:history="1">
-        <w:r>
-          <w:rPr>
-            <w:rStyle w:val="Hyperlink"/>
-            <w:rFonts w:ascii="Roboto Slab" w:hAnsi="Roboto Slab" w:cs="Roboto Slab"/>
-            <w:color w:val="0388A6"/>
-          </w:rPr>
-          <w:t>git-status[1]</w:t>
-        </w:r>
-      </w:hyperlink>
-      <w:r>
-        <w:rPr>
-          <w:rFonts w:ascii="Roboto Slab" w:hAnsi="Roboto Slab" w:cs="Roboto Slab"/>
-          <w:color w:val="4E443C"/>
-        </w:rPr>
-        <w:t> to see what you are in the middle of doing.</w:t>
-      </w:r>
-    </w:p>
-    <w:p>
-      <w:pPr>
-        <w:pStyle w:val="NormalWeb"/>
-        <w:numPr>
-          <w:ilvl w:val="0"/>
-          <w:numId w:val="3"/>
-        </w:numPr>
-        <w:shd w:val="clear" w:color="auto" w:fill="FCFCFA"/>
-        <w:spacing w:before="0" w:beforeAutospacing="0" w:after="165" w:afterAutospacing="0" w:line="330" w:lineRule="atLeast"/>
-        <w:ind w:left="1095"/>
-        <w:rPr>
-          <w:rFonts w:ascii="Roboto Slab" w:hAnsi="Roboto Slab" w:cs="Roboto Slab"/>
-          <w:color w:val="4E443C"/>
-        </w:rPr>
-      </w:pPr>
-      <w:hyperlink r:id="rId13" w:history="1">
-        <w:r>
-          <w:rPr>
-            <w:rStyle w:val="Hyperlink"/>
-            <w:rFonts w:ascii="Roboto Slab" w:hAnsi="Roboto Slab" w:cs="Roboto Slab"/>
-            <w:color w:val="0388A6"/>
-          </w:rPr>
-          <w:t>git-</w:t>
-        </w:r>
-        <w:proofErr w:type="gramStart"/>
-        <w:r>
-          <w:rPr>
-            <w:rStyle w:val="Hyperlink"/>
-            <w:rFonts w:ascii="Roboto Slab" w:hAnsi="Roboto Slab" w:cs="Roboto Slab"/>
-            <w:color w:val="0388A6"/>
-          </w:rPr>
-          <w:t>commit[</w:t>
-        </w:r>
-        <w:proofErr w:type="gramEnd"/>
-        <w:r>
-          <w:rPr>
-            <w:rStyle w:val="Hyperlink"/>
-            <w:rFonts w:ascii="Roboto Slab" w:hAnsi="Roboto Slab" w:cs="Roboto Slab"/>
-            <w:color w:val="0388A6"/>
-          </w:rPr>
-          <w:t>1]</w:t>
-        </w:r>
-      </w:hyperlink>
-      <w:r>
-        <w:rPr>
-          <w:rFonts w:ascii="Roboto Slab" w:hAnsi="Roboto Slab" w:cs="Roboto Slab"/>
-          <w:color w:val="4E443C"/>
-        </w:rPr>
-        <w:t> to advance the current branch.</w:t>
-      </w:r>
-    </w:p>
-    <w:p>
-      <w:pPr>
-        <w:pStyle w:val="NormalWeb"/>
-        <w:numPr>
-          <w:ilvl w:val="0"/>
-          <w:numId w:val="3"/>
-        </w:numPr>
-        <w:shd w:val="clear" w:color="auto" w:fill="FCFCFA"/>
-        <w:spacing w:before="0" w:beforeAutospacing="0" w:after="165" w:afterAutospacing="0" w:line="330" w:lineRule="atLeast"/>
-        <w:ind w:left="1095"/>
-        <w:rPr>
-          <w:rFonts w:ascii="Roboto Slab" w:hAnsi="Roboto Slab" w:cs="Roboto Slab"/>
-          <w:color w:val="4E443C"/>
-        </w:rPr>
-      </w:pPr>
-      <w:hyperlink r:id="rId14" w:history="1">
-        <w:r>
-          <w:rPr>
-            <w:rStyle w:val="Hyperlink"/>
-            <w:rFonts w:ascii="Roboto Slab" w:hAnsi="Roboto Slab" w:cs="Roboto Slab"/>
-            <w:color w:val="0388A6"/>
-          </w:rPr>
-          <w:t>git-</w:t>
-        </w:r>
-        <w:proofErr w:type="gramStart"/>
-        <w:r>
-          <w:rPr>
-            <w:rStyle w:val="Hyperlink"/>
-            <w:rFonts w:ascii="Roboto Slab" w:hAnsi="Roboto Slab" w:cs="Roboto Slab"/>
-            <w:color w:val="0388A6"/>
-          </w:rPr>
-          <w:t>restore[</w:t>
-        </w:r>
-        <w:proofErr w:type="gramEnd"/>
-        <w:r>
-          <w:rPr>
-            <w:rStyle w:val="Hyperlink"/>
-            <w:rFonts w:ascii="Roboto Slab" w:hAnsi="Roboto Slab" w:cs="Roboto Slab"/>
-            <w:color w:val="0388A6"/>
-          </w:rPr>
-          <w:t>1]</w:t>
-        </w:r>
-      </w:hyperlink>
-      <w:r>
-        <w:rPr>
-          <w:rFonts w:ascii="Roboto Slab" w:hAnsi="Roboto Slab" w:cs="Roboto Slab"/>
-          <w:color w:val="4E443C"/>
-        </w:rPr>
-        <w:t> to undo changes.</w:t>
-      </w:r>
-    </w:p>
-    <w:p>
-      <w:pPr>
-        <w:pStyle w:val="NormalWeb"/>
-        <w:numPr>
-          <w:ilvl w:val="0"/>
-          <w:numId w:val="3"/>
-        </w:numPr>
-        <w:shd w:val="clear" w:color="auto" w:fill="FCFCFA"/>
-        <w:spacing w:before="0" w:beforeAutospacing="0" w:after="165" w:afterAutospacing="0" w:line="330" w:lineRule="atLeast"/>
-        <w:ind w:left="1095"/>
-        <w:rPr>
-          <w:rFonts w:ascii="Roboto Slab" w:hAnsi="Roboto Slab" w:cs="Roboto Slab"/>
-          <w:color w:val="4E443C"/>
-        </w:rPr>
-      </w:pPr>
-      <w:hyperlink r:id="rId15" w:history="1">
-        <w:r>
-          <w:rPr>
-            <w:rStyle w:val="Hyperlink"/>
-            <w:rFonts w:ascii="Roboto Slab" w:hAnsi="Roboto Slab" w:cs="Roboto Slab"/>
-            <w:color w:val="0388A6"/>
-          </w:rPr>
-          <w:t>git-</w:t>
-        </w:r>
-        <w:proofErr w:type="gramStart"/>
-        <w:r>
-          <w:rPr>
-            <w:rStyle w:val="Hyperlink"/>
-            <w:rFonts w:ascii="Roboto Slab" w:hAnsi="Roboto Slab" w:cs="Roboto Slab"/>
-            <w:color w:val="0388A6"/>
-          </w:rPr>
-          <w:t>merge[</w:t>
-        </w:r>
-        <w:proofErr w:type="gramEnd"/>
-        <w:r>
-          <w:rPr>
-            <w:rStyle w:val="Hyperlink"/>
-            <w:rFonts w:ascii="Roboto Slab" w:hAnsi="Roboto Slab" w:cs="Roboto Slab"/>
-            <w:color w:val="0388A6"/>
-          </w:rPr>
-          <w:t>1]</w:t>
-        </w:r>
-      </w:hyperlink>
-      <w:r>
-        <w:rPr>
-          <w:rFonts w:ascii="Roboto Slab" w:hAnsi="Roboto Slab" w:cs="Roboto Slab"/>
-          <w:color w:val="4E443C"/>
-        </w:rPr>
-        <w:t> to merge between local branches.</w:t>
-      </w:r>
-    </w:p>
-    <w:p>
-      <w:pPr>
-        <w:pStyle w:val="NormalWeb"/>
-        <w:numPr>
-          <w:ilvl w:val="0"/>
-          <w:numId w:val="3"/>
-        </w:numPr>
-        <w:shd w:val="clear" w:color="auto" w:fill="FCFCFA"/>
-        <w:spacing w:before="0" w:beforeAutospacing="0" w:after="165" w:afterAutospacing="0" w:line="330" w:lineRule="atLeast"/>
-        <w:ind w:left="1095"/>
-        <w:rPr>
-          <w:rFonts w:ascii="Roboto Slab" w:hAnsi="Roboto Slab" w:cs="Roboto Slab"/>
-          <w:color w:val="4E443C"/>
-        </w:rPr>
-      </w:pPr>
-      <w:hyperlink r:id="rId16" w:history="1">
-        <w:r>
-          <w:rPr>
-            <w:rStyle w:val="Hyperlink"/>
-            <w:rFonts w:ascii="Roboto Slab" w:hAnsi="Roboto Slab" w:cs="Roboto Slab"/>
-            <w:color w:val="0388A6"/>
-          </w:rPr>
-          <w:t>git-</w:t>
-        </w:r>
-        <w:proofErr w:type="gramStart"/>
-        <w:r>
-          <w:rPr>
-            <w:rStyle w:val="Hyperlink"/>
-            <w:rFonts w:ascii="Roboto Slab" w:hAnsi="Roboto Slab" w:cs="Roboto Slab"/>
-            <w:color w:val="0388A6"/>
-          </w:rPr>
-          <w:t>rebase[</w:t>
-        </w:r>
-        <w:proofErr w:type="gramEnd"/>
-        <w:r>
-          <w:rPr>
-            <w:rStyle w:val="Hyperlink"/>
-            <w:rFonts w:ascii="Roboto Slab" w:hAnsi="Roboto Slab" w:cs="Roboto Slab"/>
-            <w:color w:val="0388A6"/>
-          </w:rPr>
-          <w:t>1]</w:t>
-        </w:r>
-      </w:hyperlink>
-      <w:r>
-        <w:rPr>
-          <w:rFonts w:ascii="Roboto Slab" w:hAnsi="Roboto Slab" w:cs="Roboto Slab"/>
-          <w:color w:val="4E443C"/>
-        </w:rPr>
-        <w:t> to maintain topic branches.</w:t>
-      </w:r>
-    </w:p>
-    <w:p>
-      <w:pPr>
-        <w:pStyle w:val="NormalWeb"/>
-        <w:numPr>
-          <w:ilvl w:val="0"/>
-          <w:numId w:val="3"/>
-        </w:numPr>
-        <w:shd w:val="clear" w:color="auto" w:fill="FCFCFA"/>
-        <w:spacing w:before="0" w:beforeAutospacing="0" w:after="165" w:afterAutospacing="0" w:line="330" w:lineRule="atLeast"/>
-        <w:ind w:left="1095"/>
-        <w:rPr>
-          <w:rFonts w:ascii="Roboto Slab" w:hAnsi="Roboto Slab" w:cs="Roboto Slab"/>
-          <w:color w:val="4E443C"/>
-        </w:rPr>
-      </w:pPr>
-      <w:hyperlink r:id="rId17" w:history="1">
-        <w:r>
-          <w:rPr>
-            <w:rStyle w:val="Hyperlink"/>
-            <w:rFonts w:ascii="Roboto Slab" w:hAnsi="Roboto Slab" w:cs="Roboto Slab"/>
-            <w:color w:val="0388A6"/>
-          </w:rPr>
-          <w:t>git-</w:t>
-        </w:r>
-        <w:proofErr w:type="gramStart"/>
-        <w:r>
-          <w:rPr>
-            <w:rStyle w:val="Hyperlink"/>
-            <w:rFonts w:ascii="Roboto Slab" w:hAnsi="Roboto Slab" w:cs="Roboto Slab"/>
-            <w:color w:val="0388A6"/>
-          </w:rPr>
-          <w:t>tag[</w:t>
-        </w:r>
-        <w:proofErr w:type="gramEnd"/>
-        <w:r>
-          <w:rPr>
-            <w:rStyle w:val="Hyperlink"/>
-            <w:rFonts w:ascii="Roboto Slab" w:hAnsi="Roboto Slab" w:cs="Roboto Slab"/>
-            <w:color w:val="0388A6"/>
-          </w:rPr>
-          <w:t>1]</w:t>
-        </w:r>
-      </w:hyperlink>
-      <w:r>
-        <w:rPr>
-          <w:rFonts w:ascii="Roboto Slab" w:hAnsi="Roboto Slab" w:cs="Roboto Slab"/>
-          <w:color w:val="4E443C"/>
-        </w:rPr>
-        <w:t> to mark a known point.</w:t>
+          <w:color w:val="0C0D0E"/>
+        </w:rPr>
+        <w:t>to check where you are (If necessary)</w:t>
       </w:r>
     </w:p>
     <w:p>
@@ -631,12 +109,6 @@
         <w:spacing w:before="0" w:beforeAutospacing="0" w:after="0" w:afterAutospacing="0"/>
         <w:textAlignment w:val="baseline"/>
         <w:rPr>
-          <w:rFonts w:ascii="Roboto Slab" w:hAnsi="Roboto Slab" w:cs="Roboto Slab"/>
-          <w:color w:val="0C0D0E"/>
-        </w:rPr>
-      </w:pPr>
-      <w:r>
-        <w:rPr>
           <w:rStyle w:val="HTMLCode"/>
           <w:rFonts w:ascii="Roboto Slab" w:hAnsi="Roboto Slab" w:cs="Roboto Slab"/>
           <w:color w:val="009999"/>
@@ -644,15 +116,7 @@
           <w:szCs w:val="24"/>
           <w:bdr w:val="none" w:sz="0" w:space="0" w:color="auto" w:frame="1"/>
         </w:rPr>
-        <w:t>pwd</w:t>
-      </w:r>
-      <w:r>
-        <w:rPr>
-          <w:rFonts w:ascii="Roboto Slab" w:hAnsi="Roboto Slab" w:cs="Roboto Slab"/>
-          <w:color w:val="0C0D0E"/>
-        </w:rPr>
-        <w:t>: to check where you are (If necessary)</w:t>
-      </w:r>
+      </w:pPr>
     </w:p>
     <w:p>
       <w:pPr>
@@ -669,7 +133,7 @@
         <w:rPr>
           <w:rStyle w:val="HTMLCode"/>
           <w:rFonts w:ascii="Roboto Slab" w:hAnsi="Roboto Slab" w:cs="Roboto Slab"/>
-          <w:color w:val="009999"/>
+          <w:color w:val="7030A0"/>
           <w:sz w:val="24"/>
           <w:szCs w:val="24"/>
           <w:bdr w:val="none" w:sz="0" w:space="0" w:color="auto" w:frame="1"/>
@@ -681,18 +145,32 @@
           <w:rFonts w:ascii="Roboto Slab" w:hAnsi="Roboto Slab" w:cs="Roboto Slab"/>
           <w:color w:val="0C0D0E"/>
         </w:rPr>
-        <w:t>: change directory</w:t>
+        <w:tab/>
+      </w:r>
+      <w:r>
+        <w:rPr>
+          <w:rFonts w:ascii="Roboto Slab" w:hAnsi="Roboto Slab" w:cs="Roboto Slab"/>
+          <w:color w:val="0C0D0E"/>
+        </w:rPr>
+        <w:tab/>
+      </w:r>
+      <w:r>
+        <w:rPr>
+          <w:rFonts w:ascii="Roboto Slab" w:hAnsi="Roboto Slab" w:cs="Roboto Slab"/>
+          <w:color w:val="0C0D0E"/>
+        </w:rPr>
+        <w:t>change directory</w:t>
       </w:r>
     </w:p>
     <w:p>
       <w:pPr>
+        <w:pStyle w:val="ListParagraph"/>
         <w:numPr>
           <w:ilvl w:val="0"/>
-          <w:numId w:val="4"/>
+          <w:numId w:val="5"/>
         </w:numPr>
         <w:shd w:val="clear" w:color="auto" w:fill="FFFFFF"/>
         <w:spacing w:after="0" w:line="240" w:lineRule="auto"/>
-        <w:ind w:left="1170"/>
         <w:textAlignment w:val="baseline"/>
         <w:rPr>
           <w:rFonts w:ascii="Roboto Slab" w:eastAsia="Times New Roman" w:hAnsi="Roboto Slab" w:cs="Roboto Slab"/>
@@ -746,18 +224,7 @@
           <w:szCs w:val="24"/>
           <w14:ligatures w14:val="none"/>
         </w:rPr>
-        <w:t xml:space="preserve">&gt; </w:t>
-      </w:r>
-      <w:r>
-        <w:rPr>
-          <w:rFonts w:ascii="Roboto Slab" w:eastAsia="Times New Roman" w:hAnsi="Roboto Slab" w:cs="Roboto Slab"/>
-          <w:color w:val="0C0D0E"/>
-          <w:kern w:val="0"/>
-          <w:sz w:val="24"/>
-          <w:szCs w:val="24"/>
-          <w14:ligatures w14:val="none"/>
-        </w:rPr>
-        <w:t>$</w:t>
+        <w:t>&gt; $</w:t>
       </w:r>
       <w:r>
         <w:rPr>
@@ -794,18 +261,40 @@
           <w:szCs w:val="24"/>
           <w14:ligatures w14:val="none"/>
         </w:rPr>
-        <w:t> (backslashes are replaced with slashes)</w:t>
+        <w:t> </w:t>
+      </w:r>
+      <w:r>
+        <w:rPr>
+          <w:rFonts w:ascii="Roboto Slab" w:eastAsia="Times New Roman" w:hAnsi="Roboto Slab" w:cs="Roboto Slab"/>
+          <w:color w:val="0C0D0E"/>
+          <w:kern w:val="0"/>
+          <w:sz w:val="24"/>
+          <w:szCs w:val="24"/>
+          <w14:ligatures w14:val="none"/>
+        </w:rPr>
+        <w:br/>
+      </w:r>
+      <w:r>
+        <w:rPr>
+          <w:rFonts w:ascii="Roboto Slab" w:eastAsia="Times New Roman" w:hAnsi="Roboto Slab" w:cs="Roboto Slab"/>
+          <w:color w:val="0C0D0E"/>
+          <w:kern w:val="0"/>
+          <w:sz w:val="24"/>
+          <w:szCs w:val="24"/>
+          <w14:ligatures w14:val="none"/>
+        </w:rPr>
+        <w:t>(backslashes are replaced with slashes)</w:t>
       </w:r>
     </w:p>
     <w:p>
       <w:pPr>
+        <w:pStyle w:val="ListParagraph"/>
         <w:numPr>
           <w:ilvl w:val="0"/>
-          <w:numId w:val="4"/>
+          <w:numId w:val="5"/>
         </w:numPr>
         <w:shd w:val="clear" w:color="auto" w:fill="FFFFFF"/>
         <w:spacing w:before="100" w:beforeAutospacing="1" w:after="100" w:afterAutospacing="1" w:line="240" w:lineRule="auto"/>
-        <w:ind w:left="1170"/>
         <w:textAlignment w:val="baseline"/>
         <w:rPr>
           <w:rFonts w:ascii="Roboto Slab" w:eastAsia="Times New Roman" w:hAnsi="Roboto Slab" w:cs="Roboto Slab"/>
@@ -825,18 +314,36 @@
           <w:szCs w:val="24"/>
           <w14:ligatures w14:val="none"/>
         </w:rPr>
-        <w:t>if the folder name is having some spaces</w:t>
-      </w:r>
-      <w:r>
-        <w:rPr>
-          <w:rFonts w:ascii="Roboto Slab" w:eastAsia="Times New Roman" w:hAnsi="Roboto Slab" w:cs="Roboto Slab"/>
-          <w:color w:val="0C0D0E"/>
-          <w:kern w:val="0"/>
-          <w:sz w:val="24"/>
-          <w:szCs w:val="24"/>
-          <w14:ligatures w14:val="none"/>
-        </w:rPr>
-        <w:t xml:space="preserve">, </w:t>
+        <w:t xml:space="preserve">if the folder name is having some spaces </w:t>
+      </w:r>
+    </w:p>
+    <w:p>
+      <w:pPr>
+        <w:pStyle w:val="ListParagraph"/>
+        <w:shd w:val="clear" w:color="auto" w:fill="FFFFFF"/>
+        <w:spacing w:before="100" w:beforeAutospacing="1" w:after="100" w:afterAutospacing="1" w:line="240" w:lineRule="auto"/>
+        <w:ind w:left="1530"/>
+        <w:textAlignment w:val="baseline"/>
+        <w:rPr>
+          <w:rFonts w:ascii="Roboto Slab" w:eastAsia="Times New Roman" w:hAnsi="Roboto Slab" w:cs="Roboto Slab"/>
+          <w:color w:val="0C0D0E"/>
+          <w:kern w:val="0"/>
+          <w:sz w:val="24"/>
+          <w:szCs w:val="24"/>
+          <w:bdr w:val="none" w:sz="0" w:space="0" w:color="auto" w:frame="1"/>
+          <w14:ligatures w14:val="none"/>
+        </w:rPr>
+      </w:pPr>
+      <w:r>
+        <w:rPr>
+          <w:rFonts w:ascii="Roboto Slab" w:eastAsia="Times New Roman" w:hAnsi="Roboto Slab" w:cs="Roboto Slab"/>
+          <w:color w:val="0C0D0E"/>
+          <w:kern w:val="0"/>
+          <w:sz w:val="24"/>
+          <w:szCs w:val="24"/>
+          <w14:ligatures w14:val="none"/>
+        </w:rPr>
+        <w:t xml:space="preserve">-&gt; </w:t>
       </w:r>
       <w:r>
         <w:rPr>
@@ -858,70 +365,362 @@
           <w:szCs w:val="24"/>
           <w14:ligatures w14:val="none"/>
         </w:rPr>
+        <w:br/>
+      </w:r>
+      <w:r>
+        <w:rPr>
+          <w:rFonts w:ascii="Roboto Slab" w:eastAsia="Times New Roman" w:hAnsi="Roboto Slab" w:cs="Roboto Slab"/>
+          <w:color w:val="0C0D0E"/>
+          <w:kern w:val="0"/>
+          <w:sz w:val="24"/>
+          <w:szCs w:val="24"/>
+          <w:bdr w:val="none" w:sz="0" w:space="0" w:color="auto" w:frame="1"/>
+          <w14:ligatures w14:val="none"/>
+        </w:rPr>
+        <w:t>$ cd "C:</w:t>
+      </w:r>
+      <w:r>
+        <w:rPr>
+          <w:rFonts w:ascii="Roboto Slab" w:eastAsia="Times New Roman" w:hAnsi="Roboto Slab" w:cs="Roboto Slab"/>
+          <w:color w:val="0C0D0E"/>
+          <w:kern w:val="0"/>
+          <w:sz w:val="24"/>
+          <w:szCs w:val="24"/>
+          <w:bdr w:val="none" w:sz="0" w:space="0" w:color="auto" w:frame="1"/>
+          <w14:ligatures w14:val="none"/>
+        </w:rPr>
+        <w:t>/</w:t>
+      </w:r>
+      <w:r>
+        <w:rPr>
+          <w:rFonts w:ascii="Roboto Slab" w:eastAsia="Times New Roman" w:hAnsi="Roboto Slab" w:cs="Roboto Slab"/>
+          <w:color w:val="0C0D0E"/>
+          <w:kern w:val="0"/>
+          <w:sz w:val="24"/>
+          <w:szCs w:val="24"/>
+          <w:bdr w:val="none" w:sz="0" w:space="0" w:color="auto" w:frame="1"/>
+          <w14:ligatures w14:val="none"/>
+        </w:rPr>
+        <w:t>Program Files"</w:t>
+      </w:r>
+      <w:r>
+        <w:rPr>
+          <w:rFonts w:ascii="Roboto Slab" w:eastAsia="Times New Roman" w:hAnsi="Roboto Slab" w:cs="Roboto Slab"/>
+          <w:color w:val="0C0D0E"/>
+          <w:kern w:val="0"/>
+          <w:sz w:val="24"/>
+          <w:szCs w:val="24"/>
+          <w:bdr w:val="none" w:sz="0" w:space="0" w:color="auto" w:frame="1"/>
+          <w14:ligatures w14:val="none"/>
+        </w:rPr>
+        <w:t>¨</w:t>
+      </w:r>
+    </w:p>
+    <w:p>
+      <w:pPr>
+        <w:shd w:val="clear" w:color="auto" w:fill="FFFFFF"/>
+        <w:spacing w:before="100" w:beforeAutospacing="1" w:after="100" w:afterAutospacing="1" w:line="240" w:lineRule="auto"/>
+        <w:textAlignment w:val="baseline"/>
+        <w:rPr>
+          <w:rFonts w:ascii="Roboto Slab" w:eastAsia="Times New Roman" w:hAnsi="Roboto Slab" w:cs="Roboto Slab"/>
+          <w:color w:val="0C0D0E"/>
+          <w:kern w:val="0"/>
+          <w:sz w:val="24"/>
+          <w:szCs w:val="24"/>
+          <w:bdr w:val="none" w:sz="0" w:space="0" w:color="auto" w:frame="1"/>
+          <w14:ligatures w14:val="none"/>
+        </w:rPr>
+      </w:pPr>
+      <w:r>
+        <w:rPr>
+          <w:rFonts w:ascii="Roboto Slab" w:eastAsia="Times New Roman" w:hAnsi="Roboto Slab" w:cs="Roboto Slab"/>
+          <w:color w:val="7030A0"/>
+          <w:kern w:val="0"/>
+          <w:sz w:val="24"/>
+          <w:szCs w:val="24"/>
+          <w:bdr w:val="none" w:sz="0" w:space="0" w:color="auto" w:frame="1"/>
+          <w14:ligatures w14:val="none"/>
+        </w:rPr>
+        <w:t>status</w:t>
+      </w:r>
+      <w:r>
+        <w:rPr>
+          <w:rFonts w:ascii="Roboto Slab" w:eastAsia="Times New Roman" w:hAnsi="Roboto Slab" w:cs="Roboto Slab"/>
+          <w:color w:val="0C0D0E"/>
+          <w:kern w:val="0"/>
+          <w:sz w:val="24"/>
+          <w:szCs w:val="24"/>
+          <w:bdr w:val="none" w:sz="0" w:space="0" w:color="auto" w:frame="1"/>
+          <w14:ligatures w14:val="none"/>
+        </w:rPr>
+        <w:tab/>
+      </w:r>
+      <w:r>
+        <w:rPr>
+          <w:rFonts w:ascii="Roboto Slab" w:eastAsia="Times New Roman" w:hAnsi="Roboto Slab" w:cs="Roboto Slab"/>
+          <w:color w:val="0C0D0E"/>
+          <w:kern w:val="0"/>
+          <w:sz w:val="24"/>
+          <w:szCs w:val="24"/>
+          <w:bdr w:val="none" w:sz="0" w:space="0" w:color="auto" w:frame="1"/>
+          <w14:ligatures w14:val="none"/>
+        </w:rPr>
+        <w:tab/>
+        <w:t xml:space="preserve">to check what has </w:t>
+      </w:r>
+      <w:proofErr w:type="gramStart"/>
+      <w:r>
+        <w:rPr>
+          <w:rFonts w:ascii="Roboto Slab" w:eastAsia="Times New Roman" w:hAnsi="Roboto Slab" w:cs="Roboto Slab"/>
+          <w:color w:val="0C0D0E"/>
+          <w:kern w:val="0"/>
+          <w:sz w:val="24"/>
+          <w:szCs w:val="24"/>
+          <w:bdr w:val="none" w:sz="0" w:space="0" w:color="auto" w:frame="1"/>
+          <w14:ligatures w14:val="none"/>
+        </w:rPr>
+        <w:t>changed</w:t>
+      </w:r>
+      <w:proofErr w:type="gramEnd"/>
+    </w:p>
+    <w:p>
+      <w:pPr>
+        <w:shd w:val="clear" w:color="auto" w:fill="FFFFFF"/>
+        <w:spacing w:before="100" w:beforeAutospacing="1" w:after="100" w:afterAutospacing="1" w:line="240" w:lineRule="auto"/>
+        <w:textAlignment w:val="baseline"/>
+        <w:rPr>
+          <w:rFonts w:ascii="Roboto Slab" w:eastAsia="Times New Roman" w:hAnsi="Roboto Slab" w:cs="Roboto Slab"/>
+          <w:kern w:val="0"/>
+          <w:sz w:val="24"/>
+          <w:szCs w:val="24"/>
+          <w14:ligatures w14:val="none"/>
+        </w:rPr>
+      </w:pPr>
+      <w:r>
+        <w:rPr>
+          <w:rFonts w:ascii="Roboto Slab" w:eastAsia="Times New Roman" w:hAnsi="Roboto Slab" w:cs="Roboto Slab"/>
+          <w:color w:val="7030A0"/>
+          <w:kern w:val="0"/>
+          <w:sz w:val="24"/>
+          <w:szCs w:val="24"/>
+          <w14:ligatures w14:val="none"/>
+        </w:rPr>
+        <w:t>add</w:t>
+      </w:r>
+      <w:r>
+        <w:rPr>
+          <w:rFonts w:ascii="Roboto Slab" w:eastAsia="Times New Roman" w:hAnsi="Roboto Slab" w:cs="Roboto Slab"/>
+          <w:color w:val="FF0000"/>
+          <w:kern w:val="0"/>
+          <w:sz w:val="24"/>
+          <w:szCs w:val="24"/>
+          <w14:ligatures w14:val="none"/>
+        </w:rPr>
+        <w:tab/>
+      </w:r>
+      <w:r>
+        <w:rPr>
+          <w:rFonts w:ascii="Roboto Slab" w:eastAsia="Times New Roman" w:hAnsi="Roboto Slab" w:cs="Roboto Slab"/>
+          <w:color w:val="FF0000"/>
+          <w:kern w:val="0"/>
+          <w:sz w:val="24"/>
+          <w:szCs w:val="24"/>
+          <w14:ligatures w14:val="none"/>
+        </w:rPr>
+        <w:tab/>
+      </w:r>
+      <w:proofErr w:type="spellStart"/>
+      <w:r>
+        <w:rPr>
+          <w:rFonts w:ascii="Roboto Slab" w:eastAsia="Times New Roman" w:hAnsi="Roboto Slab" w:cs="Roboto Slab"/>
+          <w:kern w:val="0"/>
+          <w:sz w:val="24"/>
+          <w:szCs w:val="24"/>
+          <w14:ligatures w14:val="none"/>
+        </w:rPr>
+        <w:t>add</w:t>
+      </w:r>
+      <w:proofErr w:type="spellEnd"/>
+      <w:r>
+        <w:rPr>
+          <w:rFonts w:ascii="Roboto Slab" w:eastAsia="Times New Roman" w:hAnsi="Roboto Slab" w:cs="Roboto Slab"/>
+          <w:kern w:val="0"/>
+          <w:sz w:val="24"/>
+          <w:szCs w:val="24"/>
+          <w14:ligatures w14:val="none"/>
+        </w:rPr>
+        <w:t xml:space="preserve"> changes into </w:t>
+      </w:r>
+      <w:proofErr w:type="gramStart"/>
+      <w:r>
+        <w:rPr>
+          <w:rFonts w:ascii="Roboto Slab" w:eastAsia="Times New Roman" w:hAnsi="Roboto Slab" w:cs="Roboto Slab"/>
+          <w:kern w:val="0"/>
+          <w:sz w:val="24"/>
+          <w:szCs w:val="24"/>
+          <w14:ligatures w14:val="none"/>
+        </w:rPr>
+        <w:t>staging</w:t>
+      </w:r>
+      <w:proofErr w:type="gramEnd"/>
+    </w:p>
+    <w:p>
+      <w:pPr>
+        <w:shd w:val="clear" w:color="auto" w:fill="FFFFFF"/>
+        <w:spacing w:before="100" w:beforeAutospacing="1" w:after="100" w:afterAutospacing="1" w:line="240" w:lineRule="auto"/>
+        <w:textAlignment w:val="baseline"/>
+        <w:rPr>
+          <w:rFonts w:ascii="Roboto Slab" w:eastAsia="Times New Roman" w:hAnsi="Roboto Slab" w:cs="Roboto Slab"/>
+          <w:kern w:val="0"/>
+          <w:sz w:val="24"/>
+          <w:szCs w:val="24"/>
+          <w14:ligatures w14:val="none"/>
+        </w:rPr>
+      </w:pPr>
+      <w:r>
+        <w:rPr>
+          <w:rFonts w:ascii="Roboto Slab" w:eastAsia="Times New Roman" w:hAnsi="Roboto Slab" w:cs="Roboto Slab"/>
+          <w:color w:val="7030A0"/>
+          <w:kern w:val="0"/>
+          <w:sz w:val="24"/>
+          <w:szCs w:val="24"/>
+          <w14:ligatures w14:val="none"/>
+        </w:rPr>
+        <w:t>commit -m “”</w:t>
+      </w:r>
+      <w:r>
+        <w:rPr>
+          <w:rFonts w:ascii="Roboto Slab" w:eastAsia="Times New Roman" w:hAnsi="Roboto Slab" w:cs="Roboto Slab"/>
+          <w:color w:val="FF0000"/>
+          <w:kern w:val="0"/>
+          <w:sz w:val="24"/>
+          <w:szCs w:val="24"/>
+          <w14:ligatures w14:val="none"/>
+        </w:rPr>
+        <w:tab/>
+      </w:r>
+      <w:r>
+        <w:rPr>
+          <w:rFonts w:ascii="Roboto Slab" w:eastAsia="Times New Roman" w:hAnsi="Roboto Slab" w:cs="Roboto Slab"/>
+          <w:kern w:val="0"/>
+          <w:sz w:val="24"/>
+          <w:szCs w:val="24"/>
+          <w14:ligatures w14:val="none"/>
+        </w:rPr>
+        <w:t xml:space="preserve">to commit in </w:t>
+      </w:r>
+      <w:proofErr w:type="gramStart"/>
+      <w:r>
+        <w:rPr>
+          <w:rFonts w:ascii="Roboto Slab" w:eastAsia="Times New Roman" w:hAnsi="Roboto Slab" w:cs="Roboto Slab"/>
+          <w:kern w:val="0"/>
+          <w:sz w:val="24"/>
+          <w:szCs w:val="24"/>
+          <w14:ligatures w14:val="none"/>
+        </w:rPr>
+        <w:t>staging</w:t>
+      </w:r>
+      <w:proofErr w:type="gramEnd"/>
+    </w:p>
+    <w:p>
+      <w:pPr>
+        <w:shd w:val="clear" w:color="auto" w:fill="FFFFFF"/>
+        <w:spacing w:before="100" w:beforeAutospacing="1" w:after="100" w:afterAutospacing="1" w:line="240" w:lineRule="auto"/>
+        <w:textAlignment w:val="baseline"/>
+        <w:rPr>
+          <w:rFonts w:ascii="Roboto Slab" w:eastAsia="Times New Roman" w:hAnsi="Roboto Slab" w:cs="Roboto Slab"/>
+          <w:kern w:val="0"/>
+          <w:sz w:val="24"/>
+          <w:szCs w:val="24"/>
+          <w14:ligatures w14:val="none"/>
+        </w:rPr>
+      </w:pPr>
+      <w:r>
+        <w:rPr>
+          <w:rFonts w:ascii="Roboto Slab" w:eastAsia="Times New Roman" w:hAnsi="Roboto Slab" w:cs="Roboto Slab"/>
+          <w:color w:val="7030A0"/>
+          <w:kern w:val="0"/>
+          <w:sz w:val="24"/>
+          <w:szCs w:val="24"/>
+          <w14:ligatures w14:val="none"/>
+        </w:rPr>
+        <w:t xml:space="preserve">push </w:t>
+      </w:r>
+      <w:r>
+        <w:rPr>
+          <w:rFonts w:ascii="Roboto Slab" w:eastAsia="Times New Roman" w:hAnsi="Roboto Slab" w:cs="Roboto Slab"/>
+          <w:kern w:val="0"/>
+          <w:sz w:val="24"/>
+          <w:szCs w:val="24"/>
+          <w14:ligatures w14:val="none"/>
+        </w:rPr>
+        <w:tab/>
+      </w:r>
+      <w:r>
+        <w:rPr>
+          <w:rFonts w:ascii="Roboto Slab" w:eastAsia="Times New Roman" w:hAnsi="Roboto Slab" w:cs="Roboto Slab"/>
+          <w:kern w:val="0"/>
+          <w:sz w:val="24"/>
+          <w:szCs w:val="24"/>
+          <w14:ligatures w14:val="none"/>
+        </w:rPr>
+        <w:tab/>
+      </w:r>
+      <w:r>
+        <w:rPr>
+          <w:rFonts w:ascii="Roboto Slab" w:eastAsia="Times New Roman" w:hAnsi="Roboto Slab" w:cs="Roboto Slab"/>
+          <w:kern w:val="0"/>
+          <w:sz w:val="24"/>
+          <w:szCs w:val="24"/>
+          <w14:ligatures w14:val="none"/>
+        </w:rPr>
+        <w:tab/>
+        <w:t xml:space="preserve">to push into </w:t>
+      </w:r>
+      <w:proofErr w:type="spellStart"/>
+      <w:r>
+        <w:rPr>
+          <w:rFonts w:ascii="Roboto Slab" w:eastAsia="Times New Roman" w:hAnsi="Roboto Slab" w:cs="Roboto Slab"/>
+          <w:kern w:val="0"/>
+          <w:sz w:val="24"/>
+          <w:szCs w:val="24"/>
+          <w14:ligatures w14:val="none"/>
+        </w:rPr>
+        <w:t>GIT</w:t>
+      </w:r>
+      <w:r>
+        <w:rPr>
+          <w:rFonts w:ascii="Roboto Slab" w:eastAsia="Times New Roman" w:hAnsi="Roboto Slab" w:cs="Roboto Slab"/>
+          <w:kern w:val="0"/>
+          <w:sz w:val="24"/>
+          <w:szCs w:val="24"/>
+          <w14:ligatures w14:val="none"/>
+        </w:rPr>
+        <w:t>Hub</w:t>
+      </w:r>
+      <w:proofErr w:type="spellEnd"/>
+      <w:r>
+        <w:rPr>
+          <w:rFonts w:ascii="Roboto Slab" w:eastAsia="Times New Roman" w:hAnsi="Roboto Slab" w:cs="Roboto Slab"/>
+          <w:kern w:val="0"/>
+          <w:sz w:val="24"/>
+          <w:szCs w:val="24"/>
+          <w14:ligatures w14:val="none"/>
+        </w:rPr>
         <w:t xml:space="preserve"> </w:t>
       </w:r>
-      <w:r>
-        <w:rPr>
-          <w:rFonts w:ascii="Roboto Slab" w:eastAsia="Times New Roman" w:hAnsi="Roboto Slab" w:cs="Roboto Slab"/>
-          <w:color w:val="0C0D0E"/>
-          <w:kern w:val="0"/>
-          <w:sz w:val="24"/>
-          <w:szCs w:val="24"/>
-          <w:bdr w:val="none" w:sz="0" w:space="0" w:color="auto" w:frame="1"/>
-          <w14:ligatures w14:val="none"/>
-        </w:rPr>
-        <w:t>$ cd "C:</w:t>
-      </w:r>
-      <w:r>
-        <w:rPr>
-          <w:rFonts w:ascii="Roboto Slab" w:eastAsia="Times New Roman" w:hAnsi="Roboto Slab" w:cs="Roboto Slab"/>
-          <w:color w:val="0C0D0E"/>
-          <w:kern w:val="0"/>
-          <w:sz w:val="24"/>
-          <w:szCs w:val="24"/>
-          <w:bdr w:val="none" w:sz="0" w:space="0" w:color="auto" w:frame="1"/>
-          <w14:ligatures w14:val="none"/>
-        </w:rPr>
-        <w:t>/</w:t>
-      </w:r>
-      <w:r>
-        <w:rPr>
-          <w:rFonts w:ascii="Roboto Slab" w:eastAsia="Times New Roman" w:hAnsi="Roboto Slab" w:cs="Roboto Slab"/>
-          <w:color w:val="0C0D0E"/>
-          <w:kern w:val="0"/>
-          <w:sz w:val="24"/>
-          <w:szCs w:val="24"/>
-          <w:bdr w:val="none" w:sz="0" w:space="0" w:color="auto" w:frame="1"/>
-          <w14:ligatures w14:val="none"/>
-        </w:rPr>
-        <w:t xml:space="preserve">Program </w:t>
-      </w:r>
       <w:proofErr w:type="gramStart"/>
       <w:r>
         <w:rPr>
           <w:rFonts w:ascii="Roboto Slab" w:eastAsia="Times New Roman" w:hAnsi="Roboto Slab" w:cs="Roboto Slab"/>
-          <w:color w:val="0C0D0E"/>
-          <w:kern w:val="0"/>
-          <w:sz w:val="24"/>
-          <w:szCs w:val="24"/>
-          <w:bdr w:val="none" w:sz="0" w:space="0" w:color="auto" w:frame="1"/>
-          <w14:ligatures w14:val="none"/>
-        </w:rPr>
-        <w:t>Files</w:t>
+          <w:kern w:val="0"/>
+          <w:sz w:val="24"/>
+          <w:szCs w:val="24"/>
+          <w14:ligatures w14:val="none"/>
+        </w:rPr>
+        <w:t>repo</w:t>
       </w:r>
       <w:proofErr w:type="gramEnd"/>
-      <w:r>
-        <w:rPr>
-          <w:rFonts w:ascii="Roboto Slab" w:eastAsia="Times New Roman" w:hAnsi="Roboto Slab" w:cs="Roboto Slab"/>
-          <w:color w:val="0C0D0E"/>
-          <w:kern w:val="0"/>
-          <w:sz w:val="24"/>
-          <w:szCs w:val="24"/>
-          <w:bdr w:val="none" w:sz="0" w:space="0" w:color="auto" w:frame="1"/>
-          <w14:ligatures w14:val="none"/>
-        </w:rPr>
-        <w:t>"</w:t>
-      </w:r>
     </w:p>
     <w:p/>
     <w:sectPr>
@@ -1086,6 +885,119 @@
     </w:lvl>
   </w:abstractNum>
   <w:abstractNum w:abstractNumId="1" w15:restartNumberingAfterBreak="0">
+    <w:nsid w:val="4D8826C0"/>
+    <w:multiLevelType w:val="hybridMultilevel"/>
+    <w:tmpl w:val="7E10BBE0"/>
+    <w:lvl w:ilvl="0" w:tplc="04090001">
+      <w:start w:val="1"/>
+      <w:numFmt w:val="bullet"/>
+      <w:lvlText w:val=""/>
+      <w:lvlJc w:val="left"/>
+      <w:pPr>
+        <w:ind w:left="1530" w:hanging="360"/>
+      </w:pPr>
+      <w:rPr>
+        <w:rFonts w:ascii="Symbol" w:hAnsi="Symbol" w:hint="default"/>
+      </w:rPr>
+    </w:lvl>
+    <w:lvl w:ilvl="1" w:tplc="04090003" w:tentative="1">
+      <w:start w:val="1"/>
+      <w:numFmt w:val="bullet"/>
+      <w:lvlText w:val="o"/>
+      <w:lvlJc w:val="left"/>
+      <w:pPr>
+        <w:ind w:left="2250" w:hanging="360"/>
+      </w:pPr>
+      <w:rPr>
+        <w:rFonts w:ascii="Courier New" w:hAnsi="Courier New" w:cs="Courier New" w:hint="default"/>
+      </w:rPr>
+    </w:lvl>
+    <w:lvl w:ilvl="2" w:tplc="04090005" w:tentative="1">
+      <w:start w:val="1"/>
+      <w:numFmt w:val="bullet"/>
+      <w:lvlText w:val=""/>
+      <w:lvlJc w:val="left"/>
+      <w:pPr>
+        <w:ind w:left="2970" w:hanging="360"/>
+      </w:pPr>
+      <w:rPr>
+        <w:rFonts w:ascii="Wingdings" w:hAnsi="Wingdings" w:hint="default"/>
+      </w:rPr>
+    </w:lvl>
+    <w:lvl w:ilvl="3" w:tplc="04090001" w:tentative="1">
+      <w:start w:val="1"/>
+      <w:numFmt w:val="bullet"/>
+      <w:lvlText w:val=""/>
+      <w:lvlJc w:val="left"/>
+      <w:pPr>
+        <w:ind w:left="3690" w:hanging="360"/>
+      </w:pPr>
+      <w:rPr>
+        <w:rFonts w:ascii="Symbol" w:hAnsi="Symbol" w:hint="default"/>
+      </w:rPr>
+    </w:lvl>
+    <w:lvl w:ilvl="4" w:tplc="04090003" w:tentative="1">
+      <w:start w:val="1"/>
+      <w:numFmt w:val="bullet"/>
+      <w:lvlText w:val="o"/>
+      <w:lvlJc w:val="left"/>
+      <w:pPr>
+        <w:ind w:left="4410" w:hanging="360"/>
+      </w:pPr>
+      <w:rPr>
+        <w:rFonts w:ascii="Courier New" w:hAnsi="Courier New" w:cs="Courier New" w:hint="default"/>
+      </w:rPr>
+    </w:lvl>
+    <w:lvl w:ilvl="5" w:tplc="04090005" w:tentative="1">
+      <w:start w:val="1"/>
+      <w:numFmt w:val="bullet"/>
+      <w:lvlText w:val=""/>
+      <w:lvlJc w:val="left"/>
+      <w:pPr>
+        <w:ind w:left="5130" w:hanging="360"/>
+      </w:pPr>
+      <w:rPr>
+        <w:rFonts w:ascii="Wingdings" w:hAnsi="Wingdings" w:hint="default"/>
+      </w:rPr>
+    </w:lvl>
+    <w:lvl w:ilvl="6" w:tplc="04090001" w:tentative="1">
+      <w:start w:val="1"/>
+      <w:numFmt w:val="bullet"/>
+      <w:lvlText w:val=""/>
+      <w:lvlJc w:val="left"/>
+      <w:pPr>
+        <w:ind w:left="5850" w:hanging="360"/>
+      </w:pPr>
+      <w:rPr>
+        <w:rFonts w:ascii="Symbol" w:hAnsi="Symbol" w:hint="default"/>
+      </w:rPr>
+    </w:lvl>
+    <w:lvl w:ilvl="7" w:tplc="04090003" w:tentative="1">
+      <w:start w:val="1"/>
+      <w:numFmt w:val="bullet"/>
+      <w:lvlText w:val="o"/>
+      <w:lvlJc w:val="left"/>
+      <w:pPr>
+        <w:ind w:left="6570" w:hanging="360"/>
+      </w:pPr>
+      <w:rPr>
+        <w:rFonts w:ascii="Courier New" w:hAnsi="Courier New" w:cs="Courier New" w:hint="default"/>
+      </w:rPr>
+    </w:lvl>
+    <w:lvl w:ilvl="8" w:tplc="04090005" w:tentative="1">
+      <w:start w:val="1"/>
+      <w:numFmt w:val="bullet"/>
+      <w:lvlText w:val=""/>
+      <w:lvlJc w:val="left"/>
+      <w:pPr>
+        <w:ind w:left="7290" w:hanging="360"/>
+      </w:pPr>
+      <w:rPr>
+        <w:rFonts w:ascii="Wingdings" w:hAnsi="Wingdings" w:hint="default"/>
+      </w:rPr>
+    </w:lvl>
+  </w:abstractNum>
+  <w:abstractNum w:abstractNumId="2" w15:restartNumberingAfterBreak="0">
     <w:nsid w:val="5218183B"/>
     <w:multiLevelType w:val="hybridMultilevel"/>
     <w:tmpl w:val="99FE28AE"/>
@@ -1198,7 +1110,7 @@
       </w:rPr>
     </w:lvl>
   </w:abstractNum>
-  <w:abstractNum w:abstractNumId="2" w15:restartNumberingAfterBreak="0">
+  <w:abstractNum w:abstractNumId="3" w15:restartNumberingAfterBreak="0">
     <w:nsid w:val="57DA13A5"/>
     <w:multiLevelType w:val="multilevel"/>
     <w:tmpl w:val="A45A8F88"/>
@@ -1311,7 +1223,7 @@
       </w:pPr>
     </w:lvl>
   </w:abstractNum>
-  <w:abstractNum w:abstractNumId="3" w15:restartNumberingAfterBreak="0">
+  <w:abstractNum w:abstractNumId="4" w15:restartNumberingAfterBreak="0">
     <w:nsid w:val="7DEF0973"/>
     <w:multiLevelType w:val="hybridMultilevel"/>
     <w:tmpl w:val="5FE8B9BA"/>
@@ -1425,16 +1337,19 @@
     </w:lvl>
   </w:abstractNum>
   <w:num w:numId="1" w16cid:durableId="1688404646">
-    <w:abstractNumId w:val="1"/>
+    <w:abstractNumId w:val="2"/>
   </w:num>
   <w:num w:numId="2" w16cid:durableId="1507137737">
-    <w:abstractNumId w:val="3"/>
+    <w:abstractNumId w:val="4"/>
   </w:num>
   <w:num w:numId="3" w16cid:durableId="1061170030">
     <w:abstractNumId w:val="0"/>
   </w:num>
   <w:num w:numId="4" w16cid:durableId="1997951283">
-    <w:abstractNumId w:val="2"/>
+    <w:abstractNumId w:val="3"/>
+  </w:num>
+  <w:num w:numId="5" w16cid:durableId="506288886">
+    <w:abstractNumId w:val="1"/>
   </w:num>
 </w:numbering>
 </file>

</xml_diff>

<commit_message>
adjusted files to fit learning
</commit_message>
<xml_diff>
--- a/commands.docx
+++ b/commands.docx
@@ -607,20 +607,8 @@
           <w:szCs w:val="24"/>
           <w14:ligatures w14:val="none"/>
         </w:rPr>
-        <w:t xml:space="preserve">to commit in </w:t>
-      </w:r>
-      <w:proofErr w:type="gramStart"/>
-      <w:r>
-        <w:rPr>
-          <w:rFonts w:ascii="Roboto Slab" w:eastAsia="Times New Roman" w:hAnsi="Roboto Slab" w:cs="Roboto Slab"/>
-          <w:kern w:val="0"/>
-          <w:sz w:val="24"/>
-          <w:szCs w:val="24"/>
-          <w14:ligatures w14:val="none"/>
-        </w:rPr>
-        <w:t>staging</w:t>
-      </w:r>
-      <w:proofErr w:type="gramEnd"/>
+        <w:t>to commit in staging</w:t>
+      </w:r>
     </w:p>
     <w:p>
       <w:pPr>
@@ -707,20 +695,98 @@
           <w:szCs w:val="24"/>
           <w14:ligatures w14:val="none"/>
         </w:rPr>
-        <w:t xml:space="preserve"> </w:t>
-      </w:r>
-      <w:proofErr w:type="gramStart"/>
-      <w:r>
-        <w:rPr>
-          <w:rFonts w:ascii="Roboto Slab" w:eastAsia="Times New Roman" w:hAnsi="Roboto Slab" w:cs="Roboto Slab"/>
-          <w:kern w:val="0"/>
-          <w:sz w:val="24"/>
-          <w:szCs w:val="24"/>
-          <w14:ligatures w14:val="none"/>
-        </w:rPr>
-        <w:t>repo</w:t>
-      </w:r>
-      <w:proofErr w:type="gramEnd"/>
+        <w:t xml:space="preserve"> repo</w:t>
+      </w:r>
+    </w:p>
+    <w:p>
+      <w:pPr>
+        <w:shd w:val="clear" w:color="auto" w:fill="FFFFFF"/>
+        <w:spacing w:before="100" w:beforeAutospacing="1" w:after="100" w:afterAutospacing="1" w:line="240" w:lineRule="auto"/>
+        <w:textAlignment w:val="baseline"/>
+        <w:rPr>
+          <w:rFonts w:ascii="Roboto Slab" w:eastAsia="Times New Roman" w:hAnsi="Roboto Slab" w:cs="Roboto Slab"/>
+          <w:kern w:val="0"/>
+          <w:sz w:val="24"/>
+          <w:szCs w:val="24"/>
+          <w14:ligatures w14:val="none"/>
+        </w:rPr>
+      </w:pPr>
+      <w:r>
+        <w:rPr>
+          <w:rFonts w:ascii="Roboto Slab" w:eastAsia="Times New Roman" w:hAnsi="Roboto Slab" w:cs="Roboto Slab"/>
+          <w:kern w:val="0"/>
+          <w:sz w:val="24"/>
+          <w:szCs w:val="24"/>
+          <w14:ligatures w14:val="none"/>
+        </w:rPr>
+        <w:t>"/C/Users/</w:t>
+      </w:r>
+      <w:proofErr w:type="spellStart"/>
+      <w:r>
+        <w:rPr>
+          <w:rFonts w:ascii="Roboto Slab" w:eastAsia="Times New Roman" w:hAnsi="Roboto Slab" w:cs="Roboto Slab"/>
+          <w:kern w:val="0"/>
+          <w:sz w:val="24"/>
+          <w:szCs w:val="24"/>
+          <w14:ligatures w14:val="none"/>
+        </w:rPr>
+        <w:t>jutta.molsa</w:t>
+      </w:r>
+      <w:proofErr w:type="spellEnd"/>
+      <w:r>
+        <w:rPr>
+          <w:rFonts w:ascii="Roboto Slab" w:eastAsia="Times New Roman" w:hAnsi="Roboto Slab" w:cs="Roboto Slab"/>
+          <w:kern w:val="0"/>
+          <w:sz w:val="24"/>
+          <w:szCs w:val="24"/>
+          <w14:ligatures w14:val="none"/>
+        </w:rPr>
+        <w:t xml:space="preserve">/OneDrive - </w:t>
+      </w:r>
+      <w:proofErr w:type="spellStart"/>
+      <w:r>
+        <w:rPr>
+          <w:rFonts w:ascii="Roboto Slab" w:eastAsia="Times New Roman" w:hAnsi="Roboto Slab" w:cs="Roboto Slab"/>
+          <w:kern w:val="0"/>
+          <w:sz w:val="24"/>
+          <w:szCs w:val="24"/>
+          <w14:ligatures w14:val="none"/>
+        </w:rPr>
+        <w:t>Mehiläinen</w:t>
+      </w:r>
+      <w:proofErr w:type="spellEnd"/>
+      <w:r>
+        <w:rPr>
+          <w:rFonts w:ascii="Roboto Slab" w:eastAsia="Times New Roman" w:hAnsi="Roboto Slab" w:cs="Roboto Slab"/>
+          <w:kern w:val="0"/>
+          <w:sz w:val="24"/>
+          <w:szCs w:val="24"/>
+          <w14:ligatures w14:val="none"/>
+        </w:rPr>
+        <w:t xml:space="preserve"> Oy/</w:t>
+      </w:r>
+      <w:proofErr w:type="spellStart"/>
+      <w:r>
+        <w:rPr>
+          <w:rFonts w:ascii="Roboto Slab" w:eastAsia="Times New Roman" w:hAnsi="Roboto Slab" w:cs="Roboto Slab"/>
+          <w:kern w:val="0"/>
+          <w:sz w:val="24"/>
+          <w:szCs w:val="24"/>
+          <w14:ligatures w14:val="none"/>
+        </w:rPr>
+        <w:t>Tiedostot</w:t>
+      </w:r>
+      <w:proofErr w:type="spellEnd"/>
+      <w:r>
+        <w:rPr>
+          <w:rFonts w:ascii="Roboto Slab" w:eastAsia="Times New Roman" w:hAnsi="Roboto Slab" w:cs="Roboto Slab"/>
+          <w:kern w:val="0"/>
+          <w:sz w:val="24"/>
+          <w:szCs w:val="24"/>
+          <w14:ligatures w14:val="none"/>
+        </w:rPr>
+        <w:t>/Git Learning/Learning"</w:t>
+      </w:r>
     </w:p>
     <w:p/>
     <w:sectPr>

</xml_diff>

<commit_message>
added some commands for the delete issue
</commit_message>
<xml_diff>
--- a/commands.docx
+++ b/commands.docx
@@ -67,7 +67,6 @@
           <w:color w:val="0C0D0E"/>
         </w:rPr>
       </w:pPr>
-      <w:proofErr w:type="spellStart"/>
       <w:r>
         <w:rPr>
           <w:rStyle w:val="HTMLCode"/>
@@ -79,7 +78,6 @@
         </w:rPr>
         <w:t>pwd</w:t>
       </w:r>
-      <w:proofErr w:type="spellEnd"/>
       <w:r>
         <w:rPr>
           <w:rFonts w:ascii="Roboto Slab" w:hAnsi="Roboto Slab" w:cs="Roboto Slab"/>
@@ -468,7 +466,6 @@
         <w:tab/>
         <w:t xml:space="preserve">to check what has </w:t>
       </w:r>
-      <w:proofErr w:type="gramStart"/>
       <w:r>
         <w:rPr>
           <w:rFonts w:ascii="Roboto Slab" w:eastAsia="Times New Roman" w:hAnsi="Roboto Slab" w:cs="Roboto Slab"/>
@@ -479,9 +476,8 @@
           <w:bdr w:val="none" w:sz="0" w:space="0" w:color="auto" w:frame="1"/>
           <w14:ligatures w14:val="none"/>
         </w:rPr>
-        <w:t>changed</w:t>
-      </w:r>
-      <w:proofErr w:type="gramEnd"/>
+        <w:t>changed.</w:t>
+      </w:r>
     </w:p>
     <w:p>
       <w:pPr>
@@ -490,9 +486,11 @@
         <w:textAlignment w:val="baseline"/>
         <w:rPr>
           <w:rFonts w:ascii="Roboto Slab" w:eastAsia="Times New Roman" w:hAnsi="Roboto Slab" w:cs="Roboto Slab"/>
-          <w:kern w:val="0"/>
-          <w:sz w:val="24"/>
-          <w:szCs w:val="24"/>
+          <w:color w:val="0C0D0E"/>
+          <w:kern w:val="0"/>
+          <w:sz w:val="24"/>
+          <w:szCs w:val="24"/>
+          <w:bdr w:val="none" w:sz="0" w:space="0" w:color="auto" w:frame="1"/>
           <w14:ligatures w14:val="none"/>
         </w:rPr>
       </w:pPr>
@@ -503,17 +501,19 @@
           <w:kern w:val="0"/>
           <w:sz w:val="24"/>
           <w:szCs w:val="24"/>
-          <w14:ligatures w14:val="none"/>
-        </w:rPr>
-        <w:t>add</w:t>
-      </w:r>
-      <w:r>
-        <w:rPr>
-          <w:rFonts w:ascii="Roboto Slab" w:eastAsia="Times New Roman" w:hAnsi="Roboto Slab" w:cs="Roboto Slab"/>
-          <w:color w:val="FF0000"/>
-          <w:kern w:val="0"/>
-          <w:sz w:val="24"/>
-          <w:szCs w:val="24"/>
+          <w:bdr w:val="none" w:sz="0" w:space="0" w:color="auto" w:frame="1"/>
+          <w14:ligatures w14:val="none"/>
+        </w:rPr>
+        <w:t>rm</w:t>
+      </w:r>
+      <w:r>
+        <w:rPr>
+          <w:rFonts w:ascii="Roboto Slab" w:eastAsia="Times New Roman" w:hAnsi="Roboto Slab" w:cs="Roboto Slab"/>
+          <w:color w:val="0C0D0E"/>
+          <w:kern w:val="0"/>
+          <w:sz w:val="24"/>
+          <w:szCs w:val="24"/>
+          <w:bdr w:val="none" w:sz="0" w:space="0" w:color="auto" w:frame="1"/>
           <w14:ligatures w14:val="none"/>
         </w:rPr>
         <w:tab/>
@@ -521,48 +521,16 @@
       <w:r>
         <w:rPr>
           <w:rFonts w:ascii="Roboto Slab" w:eastAsia="Times New Roman" w:hAnsi="Roboto Slab" w:cs="Roboto Slab"/>
-          <w:color w:val="FF0000"/>
-          <w:kern w:val="0"/>
-          <w:sz w:val="24"/>
-          <w:szCs w:val="24"/>
+          <w:color w:val="0C0D0E"/>
+          <w:kern w:val="0"/>
+          <w:sz w:val="24"/>
+          <w:szCs w:val="24"/>
+          <w:bdr w:val="none" w:sz="0" w:space="0" w:color="auto" w:frame="1"/>
           <w14:ligatures w14:val="none"/>
         </w:rPr>
         <w:tab/>
-      </w:r>
-      <w:proofErr w:type="spellStart"/>
-      <w:r>
-        <w:rPr>
-          <w:rFonts w:ascii="Roboto Slab" w:eastAsia="Times New Roman" w:hAnsi="Roboto Slab" w:cs="Roboto Slab"/>
-          <w:kern w:val="0"/>
-          <w:sz w:val="24"/>
-          <w:szCs w:val="24"/>
-          <w14:ligatures w14:val="none"/>
-        </w:rPr>
-        <w:t>add</w:t>
-      </w:r>
-      <w:proofErr w:type="spellEnd"/>
-      <w:r>
-        <w:rPr>
-          <w:rFonts w:ascii="Roboto Slab" w:eastAsia="Times New Roman" w:hAnsi="Roboto Slab" w:cs="Roboto Slab"/>
-          <w:kern w:val="0"/>
-          <w:sz w:val="24"/>
-          <w:szCs w:val="24"/>
-          <w14:ligatures w14:val="none"/>
-        </w:rPr>
-        <w:t xml:space="preserve"> changes into </w:t>
-      </w:r>
-      <w:proofErr w:type="gramStart"/>
-      <w:r>
-        <w:rPr>
-          <w:rFonts w:ascii="Roboto Slab" w:eastAsia="Times New Roman" w:hAnsi="Roboto Slab" w:cs="Roboto Slab"/>
-          <w:kern w:val="0"/>
-          <w:sz w:val="24"/>
-          <w:szCs w:val="24"/>
-          <w14:ligatures w14:val="none"/>
-        </w:rPr>
-        <w:t>staging</w:t>
-      </w:r>
-      <w:proofErr w:type="gramEnd"/>
+        <w:t>to remove a file or</w:t>
+      </w:r>
     </w:p>
     <w:p>
       <w:pPr>
@@ -586,7 +554,7 @@
           <w:szCs w:val="24"/>
           <w14:ligatures w14:val="none"/>
         </w:rPr>
-        <w:t>commit -m “”</w:t>
+        <w:t>add</w:t>
       </w:r>
       <w:r>
         <w:rPr>
@@ -602,12 +570,33 @@
       <w:r>
         <w:rPr>
           <w:rFonts w:ascii="Roboto Slab" w:eastAsia="Times New Roman" w:hAnsi="Roboto Slab" w:cs="Roboto Slab"/>
-          <w:kern w:val="0"/>
-          <w:sz w:val="24"/>
-          <w:szCs w:val="24"/>
-          <w14:ligatures w14:val="none"/>
-        </w:rPr>
-        <w:t>to commit in staging</w:t>
+          <w:color w:val="FF0000"/>
+          <w:kern w:val="0"/>
+          <w:sz w:val="24"/>
+          <w:szCs w:val="24"/>
+          <w14:ligatures w14:val="none"/>
+        </w:rPr>
+        <w:tab/>
+      </w:r>
+      <w:r>
+        <w:rPr>
+          <w:rFonts w:ascii="Roboto Slab" w:eastAsia="Times New Roman" w:hAnsi="Roboto Slab" w:cs="Roboto Slab"/>
+          <w:kern w:val="0"/>
+          <w:sz w:val="24"/>
+          <w:szCs w:val="24"/>
+          <w14:ligatures w14:val="none"/>
+        </w:rPr>
+        <w:t xml:space="preserve">add changes into </w:t>
+      </w:r>
+      <w:r>
+        <w:rPr>
+          <w:rFonts w:ascii="Roboto Slab" w:eastAsia="Times New Roman" w:hAnsi="Roboto Slab" w:cs="Roboto Slab"/>
+          <w:kern w:val="0"/>
+          <w:sz w:val="24"/>
+          <w:szCs w:val="24"/>
+          <w14:ligatures w14:val="none"/>
+        </w:rPr>
+        <w:t>staging.</w:t>
       </w:r>
     </w:p>
     <w:p>
@@ -632,11 +621,12 @@
           <w:szCs w:val="24"/>
           <w14:ligatures w14:val="none"/>
         </w:rPr>
-        <w:t xml:space="preserve">push </w:t>
-      </w:r>
-      <w:r>
-        <w:rPr>
-          <w:rFonts w:ascii="Roboto Slab" w:eastAsia="Times New Roman" w:hAnsi="Roboto Slab" w:cs="Roboto Slab"/>
+        <w:t>commit -m “”</w:t>
+      </w:r>
+      <w:r>
+        <w:rPr>
+          <w:rFonts w:ascii="Roboto Slab" w:eastAsia="Times New Roman" w:hAnsi="Roboto Slab" w:cs="Roboto Slab"/>
+          <w:color w:val="FF0000"/>
           <w:kern w:val="0"/>
           <w:sz w:val="24"/>
           <w:szCs w:val="24"/>
@@ -652,50 +642,7 @@
           <w:szCs w:val="24"/>
           <w14:ligatures w14:val="none"/>
         </w:rPr>
-        <w:tab/>
-      </w:r>
-      <w:r>
-        <w:rPr>
-          <w:rFonts w:ascii="Roboto Slab" w:eastAsia="Times New Roman" w:hAnsi="Roboto Slab" w:cs="Roboto Slab"/>
-          <w:kern w:val="0"/>
-          <w:sz w:val="24"/>
-          <w:szCs w:val="24"/>
-          <w14:ligatures w14:val="none"/>
-        </w:rPr>
-        <w:tab/>
-        <w:t xml:space="preserve">to push into </w:t>
-      </w:r>
-      <w:proofErr w:type="spellStart"/>
-      <w:r>
-        <w:rPr>
-          <w:rFonts w:ascii="Roboto Slab" w:eastAsia="Times New Roman" w:hAnsi="Roboto Slab" w:cs="Roboto Slab"/>
-          <w:kern w:val="0"/>
-          <w:sz w:val="24"/>
-          <w:szCs w:val="24"/>
-          <w14:ligatures w14:val="none"/>
-        </w:rPr>
-        <w:t>GIT</w:t>
-      </w:r>
-      <w:r>
-        <w:rPr>
-          <w:rFonts w:ascii="Roboto Slab" w:eastAsia="Times New Roman" w:hAnsi="Roboto Slab" w:cs="Roboto Slab"/>
-          <w:kern w:val="0"/>
-          <w:sz w:val="24"/>
-          <w:szCs w:val="24"/>
-          <w14:ligatures w14:val="none"/>
-        </w:rPr>
-        <w:t>Hub</w:t>
-      </w:r>
-      <w:proofErr w:type="spellEnd"/>
-      <w:r>
-        <w:rPr>
-          <w:rFonts w:ascii="Roboto Slab" w:eastAsia="Times New Roman" w:hAnsi="Roboto Slab" w:cs="Roboto Slab"/>
-          <w:kern w:val="0"/>
-          <w:sz w:val="24"/>
-          <w:szCs w:val="24"/>
-          <w14:ligatures w14:val="none"/>
-        </w:rPr>
-        <w:t xml:space="preserve"> repo</w:t>
+        <w:t>to commit in staging</w:t>
       </w:r>
     </w:p>
     <w:p>
@@ -714,78 +661,78 @@
       <w:r>
         <w:rPr>
           <w:rFonts w:ascii="Roboto Slab" w:eastAsia="Times New Roman" w:hAnsi="Roboto Slab" w:cs="Roboto Slab"/>
-          <w:kern w:val="0"/>
-          <w:sz w:val="24"/>
-          <w:szCs w:val="24"/>
-          <w14:ligatures w14:val="none"/>
-        </w:rPr>
-        <w:t>"/C/Users/</w:t>
-      </w:r>
-      <w:proofErr w:type="spellStart"/>
-      <w:r>
-        <w:rPr>
-          <w:rFonts w:ascii="Roboto Slab" w:eastAsia="Times New Roman" w:hAnsi="Roboto Slab" w:cs="Roboto Slab"/>
-          <w:kern w:val="0"/>
-          <w:sz w:val="24"/>
-          <w:szCs w:val="24"/>
-          <w14:ligatures w14:val="none"/>
-        </w:rPr>
-        <w:t>jutta.molsa</w:t>
-      </w:r>
-      <w:proofErr w:type="spellEnd"/>
-      <w:r>
-        <w:rPr>
-          <w:rFonts w:ascii="Roboto Slab" w:eastAsia="Times New Roman" w:hAnsi="Roboto Slab" w:cs="Roboto Slab"/>
-          <w:kern w:val="0"/>
-          <w:sz w:val="24"/>
-          <w:szCs w:val="24"/>
-          <w14:ligatures w14:val="none"/>
-        </w:rPr>
-        <w:t xml:space="preserve">/OneDrive - </w:t>
-      </w:r>
-      <w:proofErr w:type="spellStart"/>
-      <w:r>
-        <w:rPr>
-          <w:rFonts w:ascii="Roboto Slab" w:eastAsia="Times New Roman" w:hAnsi="Roboto Slab" w:cs="Roboto Slab"/>
-          <w:kern w:val="0"/>
-          <w:sz w:val="24"/>
-          <w:szCs w:val="24"/>
-          <w14:ligatures w14:val="none"/>
-        </w:rPr>
-        <w:t>Mehiläinen</w:t>
-      </w:r>
-      <w:proofErr w:type="spellEnd"/>
-      <w:r>
-        <w:rPr>
-          <w:rFonts w:ascii="Roboto Slab" w:eastAsia="Times New Roman" w:hAnsi="Roboto Slab" w:cs="Roboto Slab"/>
-          <w:kern w:val="0"/>
-          <w:sz w:val="24"/>
-          <w:szCs w:val="24"/>
-          <w14:ligatures w14:val="none"/>
-        </w:rPr>
-        <w:t xml:space="preserve"> Oy/</w:t>
-      </w:r>
-      <w:proofErr w:type="spellStart"/>
-      <w:r>
-        <w:rPr>
-          <w:rFonts w:ascii="Roboto Slab" w:eastAsia="Times New Roman" w:hAnsi="Roboto Slab" w:cs="Roboto Slab"/>
-          <w:kern w:val="0"/>
-          <w:sz w:val="24"/>
-          <w:szCs w:val="24"/>
-          <w14:ligatures w14:val="none"/>
-        </w:rPr>
-        <w:t>Tiedostot</w:t>
-      </w:r>
-      <w:proofErr w:type="spellEnd"/>
-      <w:r>
-        <w:rPr>
-          <w:rFonts w:ascii="Roboto Slab" w:eastAsia="Times New Roman" w:hAnsi="Roboto Slab" w:cs="Roboto Slab"/>
-          <w:kern w:val="0"/>
-          <w:sz w:val="24"/>
-          <w:szCs w:val="24"/>
-          <w14:ligatures w14:val="none"/>
-        </w:rPr>
-        <w:t>/Git Learning/Learning"</w:t>
+          <w:color w:val="7030A0"/>
+          <w:kern w:val="0"/>
+          <w:sz w:val="24"/>
+          <w:szCs w:val="24"/>
+          <w14:ligatures w14:val="none"/>
+        </w:rPr>
+        <w:t xml:space="preserve">push </w:t>
+      </w:r>
+      <w:r>
+        <w:rPr>
+          <w:rFonts w:ascii="Roboto Slab" w:eastAsia="Times New Roman" w:hAnsi="Roboto Slab" w:cs="Roboto Slab"/>
+          <w:kern w:val="0"/>
+          <w:sz w:val="24"/>
+          <w:szCs w:val="24"/>
+          <w14:ligatures w14:val="none"/>
+        </w:rPr>
+        <w:tab/>
+      </w:r>
+      <w:r>
+        <w:rPr>
+          <w:rFonts w:ascii="Roboto Slab" w:eastAsia="Times New Roman" w:hAnsi="Roboto Slab" w:cs="Roboto Slab"/>
+          <w:kern w:val="0"/>
+          <w:sz w:val="24"/>
+          <w:szCs w:val="24"/>
+          <w14:ligatures w14:val="none"/>
+        </w:rPr>
+        <w:tab/>
+      </w:r>
+      <w:r>
+        <w:rPr>
+          <w:rFonts w:ascii="Roboto Slab" w:eastAsia="Times New Roman" w:hAnsi="Roboto Slab" w:cs="Roboto Slab"/>
+          <w:kern w:val="0"/>
+          <w:sz w:val="24"/>
+          <w:szCs w:val="24"/>
+          <w14:ligatures w14:val="none"/>
+        </w:rPr>
+        <w:tab/>
+        <w:t>to push into GIT</w:t>
+      </w:r>
+      <w:r>
+        <w:rPr>
+          <w:rFonts w:ascii="Roboto Slab" w:eastAsia="Times New Roman" w:hAnsi="Roboto Slab" w:cs="Roboto Slab"/>
+          <w:kern w:val="0"/>
+          <w:sz w:val="24"/>
+          <w:szCs w:val="24"/>
+          <w14:ligatures w14:val="none"/>
+        </w:rPr>
+        <w:t>Hub repo</w:t>
+      </w:r>
+    </w:p>
+    <w:p>
+      <w:pPr>
+        <w:shd w:val="clear" w:color="auto" w:fill="FFFFFF"/>
+        <w:spacing w:before="100" w:beforeAutospacing="1" w:after="100" w:afterAutospacing="1" w:line="240" w:lineRule="auto"/>
+        <w:textAlignment w:val="baseline"/>
+        <w:rPr>
+          <w:rFonts w:ascii="Roboto Slab" w:eastAsia="Times New Roman" w:hAnsi="Roboto Slab" w:cs="Roboto Slab"/>
+          <w:kern w:val="0"/>
+          <w:sz w:val="24"/>
+          <w:szCs w:val="24"/>
+          <w14:ligatures w14:val="none"/>
+        </w:rPr>
+      </w:pPr>
+      <w:r>
+        <w:rPr>
+          <w:rFonts w:ascii="Roboto Slab" w:eastAsia="Times New Roman" w:hAnsi="Roboto Slab" w:cs="Roboto Slab"/>
+          <w:kern w:val="0"/>
+          <w:sz w:val="24"/>
+          <w:szCs w:val="24"/>
+          <w14:ligatures w14:val="none"/>
+        </w:rPr>
+        <w:t>"/C/Users/jutta.molsa/OneDrive - Mehiläinen Oy/Tiedostot/Git Learning/Learning"</w:t>
       </w:r>
     </w:p>
     <w:p/>

</xml_diff>